<commit_message>
migrating bitbucket to github
</commit_message>
<xml_diff>
--- a/projectdescription/RiskBuildDocumentation.docx
+++ b/projectdescription/RiskBuildDocumentation.docx
@@ -1,6 +1,6 @@
 
 <file path=word/document.xml><?xml version="1.0" encoding="utf-8"?>
-<w:document xmlns:wpc="http://schemas.microsoft.com/office/word/2010/wordprocessingCanvas" xmlns:mc="http://schemas.openxmlformats.org/markup-compatibility/2006" xmlns:o="urn:schemas-microsoft-com:office:office" xmlns:r="http://schemas.openxmlformats.org/officeDocument/2006/relationships" xmlns:m="http://schemas.openxmlformats.org/officeDocument/2006/math" xmlns:v="urn:schemas-microsoft-com:vml" xmlns:wp14="http://schemas.microsoft.com/office/word/2010/wordprocessingDrawing" xmlns:wp="http://schemas.openxmlformats.org/drawingml/2006/wordprocessingDrawing" xmlns:w10="urn:schemas-microsoft-com:office:word" xmlns:w="http://schemas.openxmlformats.org/wordprocessingml/2006/main" xmlns:w14="http://schemas.microsoft.com/office/word/2010/wordml" xmlns:w15="http://schemas.microsoft.com/office/word/2012/wordml" xmlns:wpg="http://schemas.microsoft.com/office/word/2010/wordprocessingGroup" xmlns:wpi="http://schemas.microsoft.com/office/word/2010/wordprocessingInk" xmlns:wne="http://schemas.microsoft.com/office/word/2006/wordml" xmlns:wps="http://schemas.microsoft.com/office/word/2010/wordprocessingShape" mc:Ignorable="w14 w15 wp14">
+<w:document xmlns:wpc="http://schemas.microsoft.com/office/word/2010/wordprocessingCanvas" xmlns:cx="http://schemas.microsoft.com/office/drawing/2014/chartex" xmlns:cx1="http://schemas.microsoft.com/office/drawing/2015/9/8/chartex" xmlns:cx2="http://schemas.microsoft.com/office/drawing/2015/10/21/chartex" xmlns:cx3="http://schemas.microsoft.com/office/drawing/2016/5/9/chartex" xmlns:cx4="http://schemas.microsoft.com/office/drawing/2016/5/10/chartex" xmlns:cx5="http://schemas.microsoft.com/office/drawing/2016/5/11/chartex" xmlns:cx6="http://schemas.microsoft.com/office/drawing/2016/5/12/chartex" xmlns:cx7="http://schemas.microsoft.com/office/drawing/2016/5/13/chartex" xmlns:cx8="http://schemas.microsoft.com/office/drawing/2016/5/14/chartex" xmlns:mc="http://schemas.openxmlformats.org/markup-compatibility/2006" xmlns:aink="http://schemas.microsoft.com/office/drawing/2016/ink" xmlns:am3d="http://schemas.microsoft.com/office/drawing/2017/model3d" xmlns:o="urn:schemas-microsoft-com:office:office" xmlns:r="http://schemas.openxmlformats.org/officeDocument/2006/relationships" xmlns:m="http://schemas.openxmlformats.org/officeDocument/2006/math" xmlns:v="urn:schemas-microsoft-com:vml" xmlns:wp14="http://schemas.microsoft.com/office/word/2010/wordprocessingDrawing" xmlns:wp="http://schemas.openxmlformats.org/drawingml/2006/wordprocessingDrawing" xmlns:w10="urn:schemas-microsoft-com:office:word" xmlns:w="http://schemas.openxmlformats.org/wordprocessingml/2006/main" xmlns:w14="http://schemas.microsoft.com/office/word/2010/wordml" xmlns:w15="http://schemas.microsoft.com/office/word/2012/wordml" xmlns:w16cid="http://schemas.microsoft.com/office/word/2016/wordml/cid" xmlns:w16se="http://schemas.microsoft.com/office/word/2015/wordml/symex" xmlns:wpg="http://schemas.microsoft.com/office/word/2010/wordprocessingGroup" xmlns:wpi="http://schemas.microsoft.com/office/word/2010/wordprocessingInk" xmlns:wne="http://schemas.microsoft.com/office/word/2006/wordml" xmlns:wps="http://schemas.microsoft.com/office/word/2010/wordprocessingShape" mc:Ignorable="w14 w15 w16se w16cid wp14">
   <w:body>
     <w:p>
       <w:pPr>
@@ -562,24 +562,25 @@
           <w:sz w:val="24"/>
         </w:rPr>
         <w:lastRenderedPageBreak/>
-        <w:t xml:space="preserve">What is </w:t>
-      </w:r>
+        <w:t xml:space="preserve">What </w:t>
+      </w:r>
+      <w:proofErr w:type="gramStart"/>
       <w:r>
         <w:rPr>
           <w:rFonts w:ascii="Times New Roman" w:hAnsi="Times New Roman" w:cs="Times New Roman"/>
           <w:b/>
           <w:sz w:val="24"/>
         </w:rPr>
-        <w:t xml:space="preserve">Coding </w:t>
-      </w:r>
-      <w:proofErr w:type="gramStart"/>
+        <w:t>is</w:t>
+      </w:r>
+      <w:proofErr w:type="gramEnd"/>
       <w:r>
         <w:rPr>
           <w:rFonts w:ascii="Times New Roman" w:hAnsi="Times New Roman" w:cs="Times New Roman"/>
           <w:b/>
           <w:sz w:val="24"/>
         </w:rPr>
-        <w:t>Convention</w:t>
+        <w:t xml:space="preserve"> </w:t>
       </w:r>
       <w:r>
         <w:rPr>
@@ -587,9 +588,16 @@
           <w:b/>
           <w:sz w:val="24"/>
         </w:rPr>
+        <w:t>Coding Convention</w:t>
+      </w:r>
+      <w:r>
+        <w:rPr>
+          <w:rFonts w:ascii="Times New Roman" w:hAnsi="Times New Roman" w:cs="Times New Roman"/>
+          <w:b/>
+          <w:sz w:val="24"/>
+        </w:rPr>
         <w:t>s</w:t>
       </w:r>
-      <w:proofErr w:type="gramEnd"/>
       <w:r>
         <w:rPr>
           <w:rFonts w:ascii="Times New Roman" w:hAnsi="Times New Roman" w:cs="Times New Roman"/>
@@ -799,7 +807,7 @@
     </w:p>
     <w:p>
       <w:pPr>
-        <w:pStyle w:val="a3"/>
+        <w:pStyle w:val="ListParagraph"/>
         <w:numPr>
           <w:ilvl w:val="0"/>
           <w:numId w:val="9"/>
@@ -900,7 +908,7 @@
     </w:p>
     <w:p>
       <w:pPr>
-        <w:pStyle w:val="a3"/>
+        <w:pStyle w:val="ListParagraph"/>
         <w:numPr>
           <w:ilvl w:val="0"/>
           <w:numId w:val="9"/>
@@ -921,7 +929,7 @@
     </w:p>
     <w:p>
       <w:pPr>
-        <w:pStyle w:val="a3"/>
+        <w:pStyle w:val="ListParagraph"/>
         <w:spacing w:after="0" w:line="240" w:lineRule="auto"/>
         <w:ind w:left="1080"/>
         <w:rPr>
@@ -965,7 +973,7 @@
     </w:p>
     <w:p>
       <w:pPr>
-        <w:pStyle w:val="a3"/>
+        <w:pStyle w:val="ListParagraph"/>
         <w:numPr>
           <w:ilvl w:val="0"/>
           <w:numId w:val="8"/>
@@ -986,7 +994,7 @@
     </w:p>
     <w:p>
       <w:pPr>
-        <w:pStyle w:val="a3"/>
+        <w:pStyle w:val="ListParagraph"/>
         <w:numPr>
           <w:ilvl w:val="0"/>
           <w:numId w:val="8"/>
@@ -1070,7 +1078,7 @@
     </w:p>
     <w:p>
       <w:pPr>
-        <w:pStyle w:val="a3"/>
+        <w:pStyle w:val="ListParagraph"/>
         <w:numPr>
           <w:ilvl w:val="0"/>
           <w:numId w:val="8"/>
@@ -1091,7 +1099,7 @@
     </w:p>
     <w:p>
       <w:pPr>
-        <w:pStyle w:val="a3"/>
+        <w:pStyle w:val="ListParagraph"/>
         <w:numPr>
           <w:ilvl w:val="0"/>
           <w:numId w:val="8"/>
@@ -1112,7 +1120,7 @@
     </w:p>
     <w:p>
       <w:pPr>
-        <w:pStyle w:val="a3"/>
+        <w:pStyle w:val="ListParagraph"/>
         <w:numPr>
           <w:ilvl w:val="1"/>
           <w:numId w:val="8"/>
@@ -1133,7 +1141,7 @@
     </w:p>
     <w:p>
       <w:pPr>
-        <w:pStyle w:val="a3"/>
+        <w:pStyle w:val="ListParagraph"/>
         <w:numPr>
           <w:ilvl w:val="1"/>
           <w:numId w:val="8"/>
@@ -1161,7 +1169,7 @@
     </w:p>
     <w:p>
       <w:pPr>
-        <w:pStyle w:val="a3"/>
+        <w:pStyle w:val="ListParagraph"/>
         <w:numPr>
           <w:ilvl w:val="0"/>
           <w:numId w:val="8"/>
@@ -1182,7 +1190,7 @@
     </w:p>
     <w:p>
       <w:pPr>
-        <w:pStyle w:val="a3"/>
+        <w:pStyle w:val="ListParagraph"/>
         <w:numPr>
           <w:ilvl w:val="0"/>
           <w:numId w:val="8"/>
@@ -1203,7 +1211,7 @@
     </w:p>
     <w:p>
       <w:pPr>
-        <w:pStyle w:val="a3"/>
+        <w:pStyle w:val="ListParagraph"/>
         <w:spacing w:after="0" w:line="240" w:lineRule="auto"/>
         <w:ind w:left="1080"/>
         <w:rPr>
@@ -1247,7 +1255,7 @@
     </w:p>
     <w:p>
       <w:pPr>
-        <w:pStyle w:val="a3"/>
+        <w:pStyle w:val="ListParagraph"/>
         <w:numPr>
           <w:ilvl w:val="0"/>
           <w:numId w:val="8"/>
@@ -1268,7 +1276,7 @@
     </w:p>
     <w:p>
       <w:pPr>
-        <w:pStyle w:val="a3"/>
+        <w:pStyle w:val="ListParagraph"/>
         <w:numPr>
           <w:ilvl w:val="0"/>
           <w:numId w:val="8"/>
@@ -1296,7 +1304,7 @@
     </w:p>
     <w:p>
       <w:pPr>
-        <w:pStyle w:val="a3"/>
+        <w:pStyle w:val="ListParagraph"/>
         <w:numPr>
           <w:ilvl w:val="1"/>
           <w:numId w:val="8"/>
@@ -1331,7 +1339,7 @@
     </w:p>
     <w:p>
       <w:pPr>
-        <w:pStyle w:val="a3"/>
+        <w:pStyle w:val="ListParagraph"/>
         <w:numPr>
           <w:ilvl w:val="1"/>
           <w:numId w:val="8"/>
@@ -1352,7 +1360,7 @@
     </w:p>
     <w:p>
       <w:pPr>
-        <w:pStyle w:val="a3"/>
+        <w:pStyle w:val="ListParagraph"/>
         <w:numPr>
           <w:ilvl w:val="1"/>
           <w:numId w:val="8"/>
@@ -1373,7 +1381,7 @@
     </w:p>
     <w:p>
       <w:pPr>
-        <w:pStyle w:val="a3"/>
+        <w:pStyle w:val="ListParagraph"/>
         <w:numPr>
           <w:ilvl w:val="1"/>
           <w:numId w:val="8"/>
@@ -1394,7 +1402,7 @@
     </w:p>
     <w:p>
       <w:pPr>
-        <w:pStyle w:val="a3"/>
+        <w:pStyle w:val="ListParagraph"/>
         <w:numPr>
           <w:ilvl w:val="1"/>
           <w:numId w:val="8"/>
@@ -1422,7 +1430,7 @@
     </w:p>
     <w:p>
       <w:pPr>
-        <w:pStyle w:val="a3"/>
+        <w:pStyle w:val="ListParagraph"/>
         <w:numPr>
           <w:ilvl w:val="1"/>
           <w:numId w:val="8"/>
@@ -1510,7 +1518,7 @@
     </w:p>
     <w:p>
       <w:pPr>
-        <w:pStyle w:val="a3"/>
+        <w:pStyle w:val="ListParagraph"/>
         <w:numPr>
           <w:ilvl w:val="0"/>
           <w:numId w:val="8"/>
@@ -1549,7 +1557,7 @@
     </w:p>
     <w:p>
       <w:pPr>
-        <w:pStyle w:val="a3"/>
+        <w:pStyle w:val="ListParagraph"/>
         <w:numPr>
           <w:ilvl w:val="1"/>
           <w:numId w:val="8"/>
@@ -1572,7 +1580,7 @@
     </w:p>
     <w:p>
       <w:pPr>
-        <w:pStyle w:val="a3"/>
+        <w:pStyle w:val="ListParagraph"/>
         <w:numPr>
           <w:ilvl w:val="1"/>
           <w:numId w:val="8"/>
@@ -1595,7 +1603,7 @@
     </w:p>
     <w:p>
       <w:pPr>
-        <w:pStyle w:val="a3"/>
+        <w:pStyle w:val="ListParagraph"/>
         <w:numPr>
           <w:ilvl w:val="0"/>
           <w:numId w:val="8"/>
@@ -1650,7 +1658,7 @@
     </w:p>
     <w:p>
       <w:pPr>
-        <w:pStyle w:val="a3"/>
+        <w:pStyle w:val="ListParagraph"/>
         <w:numPr>
           <w:ilvl w:val="0"/>
           <w:numId w:val="8"/>
@@ -1734,7 +1742,7 @@
     </w:p>
     <w:p>
       <w:pPr>
-        <w:pStyle w:val="a3"/>
+        <w:pStyle w:val="ListParagraph"/>
         <w:numPr>
           <w:ilvl w:val="0"/>
           <w:numId w:val="8"/>
@@ -1765,7 +1773,7 @@
     </w:p>
     <w:p>
       <w:pPr>
-        <w:pStyle w:val="a3"/>
+        <w:pStyle w:val="ListParagraph"/>
         <w:numPr>
           <w:ilvl w:val="0"/>
           <w:numId w:val="8"/>
@@ -1854,7 +1862,7 @@
     </w:p>
     <w:p>
       <w:pPr>
-        <w:pStyle w:val="a3"/>
+        <w:pStyle w:val="ListParagraph"/>
         <w:numPr>
           <w:ilvl w:val="1"/>
           <w:numId w:val="8"/>
@@ -1893,7 +1901,7 @@
     </w:p>
     <w:p>
       <w:pPr>
-        <w:pStyle w:val="a3"/>
+        <w:pStyle w:val="ListParagraph"/>
         <w:numPr>
           <w:ilvl w:val="0"/>
           <w:numId w:val="8"/>
@@ -1980,7 +1988,7 @@
     </w:p>
     <w:p>
       <w:pPr>
-        <w:pStyle w:val="a3"/>
+        <w:pStyle w:val="ListParagraph"/>
         <w:numPr>
           <w:ilvl w:val="1"/>
           <w:numId w:val="8"/>
@@ -2035,7 +2043,7 @@
     </w:p>
     <w:p>
       <w:pPr>
-        <w:pStyle w:val="a3"/>
+        <w:pStyle w:val="ListParagraph"/>
         <w:numPr>
           <w:ilvl w:val="0"/>
           <w:numId w:val="8"/>
@@ -2191,7 +2199,7 @@
     </w:p>
     <w:p>
       <w:pPr>
-        <w:pStyle w:val="a3"/>
+        <w:pStyle w:val="ListParagraph"/>
         <w:numPr>
           <w:ilvl w:val="0"/>
           <w:numId w:val="8"/>
@@ -2214,7 +2222,7 @@
     </w:p>
     <w:p>
       <w:pPr>
-        <w:pStyle w:val="a3"/>
+        <w:pStyle w:val="ListParagraph"/>
         <w:numPr>
           <w:ilvl w:val="0"/>
           <w:numId w:val="8"/>
@@ -2279,7 +2287,7 @@
     </w:p>
     <w:p>
       <w:pPr>
-        <w:pStyle w:val="a3"/>
+        <w:pStyle w:val="ListParagraph"/>
         <w:numPr>
           <w:ilvl w:val="0"/>
           <w:numId w:val="8"/>
@@ -2310,7 +2318,7 @@
     </w:p>
     <w:p>
       <w:pPr>
-        <w:pStyle w:val="a3"/>
+        <w:pStyle w:val="ListParagraph"/>
         <w:numPr>
           <w:ilvl w:val="0"/>
           <w:numId w:val="8"/>
@@ -2398,7 +2406,7 @@
     </w:p>
     <w:p>
       <w:pPr>
-        <w:pStyle w:val="a3"/>
+        <w:pStyle w:val="ListParagraph"/>
         <w:numPr>
           <w:ilvl w:val="0"/>
           <w:numId w:val="8"/>
@@ -2421,7 +2429,7 @@
     </w:p>
     <w:p>
       <w:pPr>
-        <w:pStyle w:val="a3"/>
+        <w:pStyle w:val="ListParagraph"/>
         <w:numPr>
           <w:ilvl w:val="0"/>
           <w:numId w:val="8"/>
@@ -2444,7 +2452,7 @@
     </w:p>
     <w:p>
       <w:pPr>
-        <w:pStyle w:val="a3"/>
+        <w:pStyle w:val="ListParagraph"/>
         <w:numPr>
           <w:ilvl w:val="0"/>
           <w:numId w:val="8"/>
@@ -2485,7 +2493,7 @@
     </w:p>
     <w:p>
       <w:pPr>
-        <w:pStyle w:val="a3"/>
+        <w:pStyle w:val="ListParagraph"/>
         <w:numPr>
           <w:ilvl w:val="0"/>
           <w:numId w:val="8"/>
@@ -2516,7 +2524,7 @@
     </w:p>
     <w:p>
       <w:pPr>
-        <w:pStyle w:val="a3"/>
+        <w:pStyle w:val="ListParagraph"/>
         <w:numPr>
           <w:ilvl w:val="1"/>
           <w:numId w:val="8"/>
@@ -2539,7 +2547,7 @@
     </w:p>
     <w:p>
       <w:pPr>
-        <w:pStyle w:val="a3"/>
+        <w:pStyle w:val="ListParagraph"/>
         <w:numPr>
           <w:ilvl w:val="1"/>
           <w:numId w:val="8"/>
@@ -2562,7 +2570,7 @@
     </w:p>
     <w:p>
       <w:pPr>
-        <w:pStyle w:val="a3"/>
+        <w:pStyle w:val="ListParagraph"/>
         <w:numPr>
           <w:ilvl w:val="1"/>
           <w:numId w:val="8"/>
@@ -2603,7 +2611,7 @@
     </w:p>
     <w:p>
       <w:pPr>
-        <w:pStyle w:val="a3"/>
+        <w:pStyle w:val="ListParagraph"/>
         <w:numPr>
           <w:ilvl w:val="0"/>
           <w:numId w:val="8"/>
@@ -2809,7 +2817,7 @@
     </w:p>
     <w:p>
       <w:pPr>
-        <w:pStyle w:val="a3"/>
+        <w:pStyle w:val="ListParagraph"/>
         <w:spacing w:after="0"/>
         <w:ind w:left="1080"/>
         <w:rPr>
@@ -3140,7 +3148,7 @@
     </w:p>
     <w:p>
       <w:pPr>
-        <w:pStyle w:val="a3"/>
+        <w:pStyle w:val="ListParagraph"/>
         <w:numPr>
           <w:ilvl w:val="1"/>
           <w:numId w:val="8"/>
@@ -3192,7 +3200,7 @@
     </w:p>
     <w:p>
       <w:pPr>
-        <w:pStyle w:val="a3"/>
+        <w:pStyle w:val="ListParagraph"/>
         <w:numPr>
           <w:ilvl w:val="2"/>
           <w:numId w:val="8"/>
@@ -3276,7 +3284,7 @@
     </w:p>
     <w:p>
       <w:pPr>
-        <w:pStyle w:val="a3"/>
+        <w:pStyle w:val="ListParagraph"/>
         <w:numPr>
           <w:ilvl w:val="1"/>
           <w:numId w:val="8"/>
@@ -3364,7 +3372,7 @@
     </w:p>
     <w:p>
       <w:pPr>
-        <w:pStyle w:val="a3"/>
+        <w:pStyle w:val="ListParagraph"/>
         <w:numPr>
           <w:ilvl w:val="1"/>
           <w:numId w:val="8"/>
@@ -3430,7 +3438,7 @@
     </w:p>
     <w:p>
       <w:pPr>
-        <w:pStyle w:val="a3"/>
+        <w:pStyle w:val="ListParagraph"/>
         <w:numPr>
           <w:ilvl w:val="1"/>
           <w:numId w:val="8"/>
@@ -3462,7 +3470,7 @@
     </w:p>
     <w:p>
       <w:pPr>
-        <w:pStyle w:val="a3"/>
+        <w:pStyle w:val="ListParagraph"/>
         <w:spacing w:after="0"/>
         <w:ind w:left="1440"/>
         <w:rPr>
@@ -3482,7 +3490,7 @@
     </w:p>
     <w:p>
       <w:pPr>
-        <w:pStyle w:val="a3"/>
+        <w:pStyle w:val="ListParagraph"/>
         <w:numPr>
           <w:ilvl w:val="1"/>
           <w:numId w:val="8"/>
@@ -3521,7 +3529,7 @@
     </w:p>
     <w:p>
       <w:pPr>
-        <w:pStyle w:val="a3"/>
+        <w:pStyle w:val="ListParagraph"/>
         <w:numPr>
           <w:ilvl w:val="1"/>
           <w:numId w:val="8"/>
@@ -3547,7 +3555,7 @@
     </w:p>
     <w:p>
       <w:pPr>
-        <w:pStyle w:val="a3"/>
+        <w:pStyle w:val="ListParagraph"/>
         <w:spacing w:after="0"/>
         <w:ind w:left="1800"/>
         <w:rPr>
@@ -3612,7 +3620,7 @@
     </w:p>
     <w:p>
       <w:pPr>
-        <w:pStyle w:val="a3"/>
+        <w:pStyle w:val="ListParagraph"/>
         <w:numPr>
           <w:ilvl w:val="1"/>
           <w:numId w:val="8"/>
@@ -3637,7 +3645,7 @@
     </w:p>
     <w:p>
       <w:pPr>
-        <w:pStyle w:val="a3"/>
+        <w:pStyle w:val="ListParagraph"/>
         <w:numPr>
           <w:ilvl w:val="2"/>
           <w:numId w:val="8"/>
@@ -3714,7 +3722,7 @@
     </w:p>
     <w:p>
       <w:pPr>
-        <w:pStyle w:val="a3"/>
+        <w:pStyle w:val="ListParagraph"/>
         <w:numPr>
           <w:ilvl w:val="2"/>
           <w:numId w:val="8"/>
@@ -3787,7 +3795,7 @@
     </w:p>
     <w:p>
       <w:pPr>
-        <w:pStyle w:val="a3"/>
+        <w:pStyle w:val="ListParagraph"/>
         <w:numPr>
           <w:ilvl w:val="1"/>
           <w:numId w:val="8"/>
@@ -3881,7 +3889,7 @@
     </w:p>
     <w:p>
       <w:pPr>
-        <w:pStyle w:val="a3"/>
+        <w:pStyle w:val="ListParagraph"/>
         <w:numPr>
           <w:ilvl w:val="2"/>
           <w:numId w:val="8"/>
@@ -3932,7 +3940,7 @@
     </w:p>
     <w:p>
       <w:pPr>
-        <w:pStyle w:val="a3"/>
+        <w:pStyle w:val="ListParagraph"/>
         <w:numPr>
           <w:ilvl w:val="1"/>
           <w:numId w:val="8"/>
@@ -3988,7 +3996,7 @@
     </w:p>
     <w:p>
       <w:pPr>
-        <w:pStyle w:val="a3"/>
+        <w:pStyle w:val="ListParagraph"/>
         <w:numPr>
           <w:ilvl w:val="2"/>
           <w:numId w:val="8"/>
@@ -4036,7 +4044,7 @@
     </w:p>
     <w:p>
       <w:pPr>
-        <w:pStyle w:val="a3"/>
+        <w:pStyle w:val="ListParagraph"/>
         <w:numPr>
           <w:ilvl w:val="1"/>
           <w:numId w:val="8"/>
@@ -4130,7 +4138,7 @@
     </w:p>
     <w:p>
       <w:pPr>
-        <w:pStyle w:val="a3"/>
+        <w:pStyle w:val="ListParagraph"/>
         <w:numPr>
           <w:ilvl w:val="2"/>
           <w:numId w:val="8"/>
@@ -4182,7 +4190,7 @@
     </w:p>
     <w:p>
       <w:pPr>
-        <w:pStyle w:val="a3"/>
+        <w:pStyle w:val="ListParagraph"/>
         <w:numPr>
           <w:ilvl w:val="2"/>
           <w:numId w:val="8"/>
@@ -4226,7 +4234,7 @@
     </w:p>
     <w:p>
       <w:pPr>
-        <w:pStyle w:val="a3"/>
+        <w:pStyle w:val="ListParagraph"/>
         <w:numPr>
           <w:ilvl w:val="2"/>
           <w:numId w:val="8"/>
@@ -4289,7 +4297,7 @@
     </w:p>
     <w:p>
       <w:pPr>
-        <w:pStyle w:val="a3"/>
+        <w:pStyle w:val="ListParagraph"/>
         <w:numPr>
           <w:ilvl w:val="1"/>
           <w:numId w:val="8"/>
@@ -4337,7 +4345,7 @@
     </w:p>
     <w:p>
       <w:pPr>
-        <w:pStyle w:val="a3"/>
+        <w:pStyle w:val="ListParagraph"/>
         <w:numPr>
           <w:ilvl w:val="2"/>
           <w:numId w:val="8"/>
@@ -4386,7 +4394,7 @@
     </w:p>
     <w:p>
       <w:pPr>
-        <w:pStyle w:val="a3"/>
+        <w:pStyle w:val="ListParagraph"/>
         <w:numPr>
           <w:ilvl w:val="2"/>
           <w:numId w:val="8"/>
@@ -4431,7 +4439,7 @@
     </w:p>
     <w:p>
       <w:pPr>
-        <w:pStyle w:val="a3"/>
+        <w:pStyle w:val="ListParagraph"/>
         <w:numPr>
           <w:ilvl w:val="1"/>
           <w:numId w:val="8"/>
@@ -4507,7 +4515,7 @@
     </w:p>
     <w:p>
       <w:pPr>
-        <w:pStyle w:val="a3"/>
+        <w:pStyle w:val="ListParagraph"/>
         <w:numPr>
           <w:ilvl w:val="2"/>
           <w:numId w:val="8"/>
@@ -4546,7 +4554,7 @@
     </w:p>
     <w:p>
       <w:pPr>
-        <w:pStyle w:val="a3"/>
+        <w:pStyle w:val="ListParagraph"/>
         <w:numPr>
           <w:ilvl w:val="1"/>
           <w:numId w:val="8"/>
@@ -4594,7 +4602,7 @@
     </w:p>
     <w:p>
       <w:pPr>
-        <w:pStyle w:val="a3"/>
+        <w:pStyle w:val="ListParagraph"/>
         <w:numPr>
           <w:ilvl w:val="2"/>
           <w:numId w:val="8"/>
@@ -4633,7 +4641,7 @@
     </w:p>
     <w:p>
       <w:pPr>
-        <w:pStyle w:val="a3"/>
+        <w:pStyle w:val="ListParagraph"/>
         <w:numPr>
           <w:ilvl w:val="1"/>
           <w:numId w:val="8"/>
@@ -4715,7 +4723,7 @@
     </w:p>
     <w:p>
       <w:pPr>
-        <w:pStyle w:val="a3"/>
+        <w:pStyle w:val="ListParagraph"/>
         <w:numPr>
           <w:ilvl w:val="2"/>
           <w:numId w:val="8"/>
@@ -4792,7 +4800,7 @@
     </w:p>
     <w:p>
       <w:pPr>
-        <w:pStyle w:val="a3"/>
+        <w:pStyle w:val="ListParagraph"/>
         <w:numPr>
           <w:ilvl w:val="1"/>
           <w:numId w:val="8"/>
@@ -4840,7 +4848,7 @@
     </w:p>
     <w:p>
       <w:pPr>
-        <w:pStyle w:val="a3"/>
+        <w:pStyle w:val="ListParagraph"/>
         <w:numPr>
           <w:ilvl w:val="2"/>
           <w:numId w:val="8"/>
@@ -4879,7 +4887,7 @@
     </w:p>
     <w:p>
       <w:pPr>
-        <w:pStyle w:val="a3"/>
+        <w:pStyle w:val="ListParagraph"/>
         <w:numPr>
           <w:ilvl w:val="1"/>
           <w:numId w:val="8"/>
@@ -4969,7 +4977,7 @@
     </w:p>
     <w:p>
       <w:pPr>
-        <w:pStyle w:val="a3"/>
+        <w:pStyle w:val="ListParagraph"/>
         <w:numPr>
           <w:ilvl w:val="2"/>
           <w:numId w:val="8"/>
@@ -5013,7 +5021,7 @@
     </w:p>
     <w:p>
       <w:pPr>
-        <w:pStyle w:val="a3"/>
+        <w:pStyle w:val="ListParagraph"/>
         <w:numPr>
           <w:ilvl w:val="1"/>
           <w:numId w:val="8"/>
@@ -5103,7 +5111,7 @@
     </w:p>
     <w:p>
       <w:pPr>
-        <w:pStyle w:val="a3"/>
+        <w:pStyle w:val="ListParagraph"/>
         <w:numPr>
           <w:ilvl w:val="2"/>
           <w:numId w:val="8"/>
@@ -5197,7 +5205,7 @@
     </w:p>
     <w:p>
       <w:pPr>
-        <w:pStyle w:val="a3"/>
+        <w:pStyle w:val="ListParagraph"/>
         <w:numPr>
           <w:ilvl w:val="1"/>
           <w:numId w:val="8"/>
@@ -5253,7 +5261,7 @@
     </w:p>
     <w:p>
       <w:pPr>
-        <w:pStyle w:val="a3"/>
+        <w:pStyle w:val="ListParagraph"/>
         <w:numPr>
           <w:ilvl w:val="1"/>
           <w:numId w:val="8"/>
@@ -5291,7 +5299,7 @@
     </w:p>
     <w:p>
       <w:pPr>
-        <w:pStyle w:val="a3"/>
+        <w:pStyle w:val="ListParagraph"/>
         <w:numPr>
           <w:ilvl w:val="1"/>
           <w:numId w:val="8"/>
@@ -5329,7 +5337,7 @@
     </w:p>
     <w:p>
       <w:pPr>
-        <w:pStyle w:val="a3"/>
+        <w:pStyle w:val="ListParagraph"/>
         <w:numPr>
           <w:ilvl w:val="1"/>
           <w:numId w:val="8"/>
@@ -5367,7 +5375,7 @@
     </w:p>
     <w:p>
       <w:pPr>
-        <w:pStyle w:val="a3"/>
+        <w:pStyle w:val="ListParagraph"/>
         <w:numPr>
           <w:ilvl w:val="1"/>
           <w:numId w:val="8"/>
@@ -5405,7 +5413,7 @@
     </w:p>
     <w:p>
       <w:pPr>
-        <w:pStyle w:val="a3"/>
+        <w:pStyle w:val="ListParagraph"/>
         <w:numPr>
           <w:ilvl w:val="1"/>
           <w:numId w:val="8"/>
@@ -5497,7 +5505,7 @@
     </w:p>
     <w:p>
       <w:pPr>
-        <w:pStyle w:val="a3"/>
+        <w:pStyle w:val="ListParagraph"/>
         <w:numPr>
           <w:ilvl w:val="1"/>
           <w:numId w:val="8"/>
@@ -5563,7 +5571,7 @@
     </w:p>
     <w:p>
       <w:pPr>
-        <w:pStyle w:val="a3"/>
+        <w:pStyle w:val="ListParagraph"/>
         <w:numPr>
           <w:ilvl w:val="1"/>
           <w:numId w:val="8"/>
@@ -5615,7 +5623,7 @@
     </w:p>
     <w:p>
       <w:pPr>
-        <w:pStyle w:val="a3"/>
+        <w:pStyle w:val="ListParagraph"/>
         <w:numPr>
           <w:ilvl w:val="1"/>
           <w:numId w:val="8"/>
@@ -5667,7 +5675,7 @@
     </w:p>
     <w:p>
       <w:pPr>
-        <w:pStyle w:val="a3"/>
+        <w:pStyle w:val="ListParagraph"/>
         <w:numPr>
           <w:ilvl w:val="1"/>
           <w:numId w:val="8"/>
@@ -5706,7 +5714,7 @@
     </w:p>
     <w:p>
       <w:pPr>
-        <w:pStyle w:val="a3"/>
+        <w:pStyle w:val="ListParagraph"/>
         <w:numPr>
           <w:ilvl w:val="1"/>
           <w:numId w:val="8"/>
@@ -5745,7 +5753,7 @@
     </w:p>
     <w:p>
       <w:pPr>
-        <w:pStyle w:val="a3"/>
+        <w:pStyle w:val="ListParagraph"/>
         <w:numPr>
           <w:ilvl w:val="1"/>
           <w:numId w:val="8"/>
@@ -5784,7 +5792,7 @@
     </w:p>
     <w:p>
       <w:pPr>
-        <w:pStyle w:val="a3"/>
+        <w:pStyle w:val="ListParagraph"/>
         <w:numPr>
           <w:ilvl w:val="1"/>
           <w:numId w:val="8"/>
@@ -5823,7 +5831,7 @@
     </w:p>
     <w:p>
       <w:pPr>
-        <w:pStyle w:val="a3"/>
+        <w:pStyle w:val="ListParagraph"/>
         <w:numPr>
           <w:ilvl w:val="1"/>
           <w:numId w:val="8"/>
@@ -5862,7 +5870,7 @@
     </w:p>
     <w:p>
       <w:pPr>
-        <w:pStyle w:val="a3"/>
+        <w:pStyle w:val="ListParagraph"/>
         <w:numPr>
           <w:ilvl w:val="1"/>
           <w:numId w:val="8"/>
@@ -5907,7 +5915,7 @@
     </w:p>
     <w:p>
       <w:pPr>
-        <w:pStyle w:val="a3"/>
+        <w:pStyle w:val="ListParagraph"/>
         <w:numPr>
           <w:ilvl w:val="1"/>
           <w:numId w:val="8"/>
@@ -5946,7 +5954,7 @@
     </w:p>
     <w:p>
       <w:pPr>
-        <w:pStyle w:val="a3"/>
+        <w:pStyle w:val="ListParagraph"/>
         <w:numPr>
           <w:ilvl w:val="1"/>
           <w:numId w:val="8"/>
@@ -5966,7 +5974,7 @@
     </w:p>
     <w:p>
       <w:pPr>
-        <w:pStyle w:val="a3"/>
+        <w:pStyle w:val="ListParagraph"/>
         <w:numPr>
           <w:ilvl w:val="1"/>
           <w:numId w:val="8"/>
@@ -6005,7 +6013,7 @@
     </w:p>
     <w:p>
       <w:pPr>
-        <w:pStyle w:val="a3"/>
+        <w:pStyle w:val="ListParagraph"/>
         <w:numPr>
           <w:ilvl w:val="1"/>
           <w:numId w:val="8"/>
@@ -6112,7 +6120,7 @@
     </w:p>
     <w:p>
       <w:pPr>
-        <w:pStyle w:val="a3"/>
+        <w:pStyle w:val="ListParagraph"/>
         <w:numPr>
           <w:ilvl w:val="1"/>
           <w:numId w:val="8"/>
@@ -6187,7 +6195,7 @@
     </w:p>
     <w:p>
       <w:pPr>
-        <w:pStyle w:val="a3"/>
+        <w:pStyle w:val="ListParagraph"/>
         <w:numPr>
           <w:ilvl w:val="1"/>
           <w:numId w:val="8"/>
@@ -6241,7 +6249,7 @@
     </w:p>
     <w:p>
       <w:pPr>
-        <w:pStyle w:val="a3"/>
+        <w:pStyle w:val="ListParagraph"/>
         <w:numPr>
           <w:ilvl w:val="1"/>
           <w:numId w:val="8"/>
@@ -6321,7 +6329,7 @@
     </w:p>
     <w:p>
       <w:pPr>
-        <w:pStyle w:val="a3"/>
+        <w:pStyle w:val="ListParagraph"/>
         <w:numPr>
           <w:ilvl w:val="1"/>
           <w:numId w:val="8"/>
@@ -6373,7 +6381,7 @@
     </w:p>
     <w:p>
       <w:pPr>
-        <w:pStyle w:val="a3"/>
+        <w:pStyle w:val="ListParagraph"/>
         <w:numPr>
           <w:ilvl w:val="1"/>
           <w:numId w:val="8"/>
@@ -6425,7 +6433,7 @@
     </w:p>
     <w:p>
       <w:pPr>
-        <w:pStyle w:val="a3"/>
+        <w:pStyle w:val="ListParagraph"/>
         <w:numPr>
           <w:ilvl w:val="1"/>
           <w:numId w:val="8"/>
@@ -6492,7 +6500,7 @@
     </w:p>
     <w:p>
       <w:pPr>
-        <w:pStyle w:val="a3"/>
+        <w:pStyle w:val="ListParagraph"/>
         <w:numPr>
           <w:ilvl w:val="0"/>
           <w:numId w:val="8"/>
@@ -6511,7 +6519,7 @@
     </w:p>
     <w:p>
       <w:pPr>
-        <w:pStyle w:val="a3"/>
+        <w:pStyle w:val="ListParagraph"/>
         <w:numPr>
           <w:ilvl w:val="0"/>
           <w:numId w:val="8"/>
@@ -6530,7 +6538,7 @@
     </w:p>
     <w:p>
       <w:pPr>
-        <w:pStyle w:val="a3"/>
+        <w:pStyle w:val="ListParagraph"/>
         <w:numPr>
           <w:ilvl w:val="0"/>
           <w:numId w:val="8"/>
@@ -6549,7 +6557,7 @@
     </w:p>
     <w:p>
       <w:pPr>
-        <w:pStyle w:val="a3"/>
+        <w:pStyle w:val="ListParagraph"/>
         <w:numPr>
           <w:ilvl w:val="0"/>
           <w:numId w:val="8"/>
@@ -6580,7 +6588,7 @@
     </w:p>
     <w:p>
       <w:pPr>
-        <w:pStyle w:val="a3"/>
+        <w:pStyle w:val="ListParagraph"/>
         <w:numPr>
           <w:ilvl w:val="0"/>
           <w:numId w:val="8"/>
@@ -6658,7 +6666,7 @@
     </w:p>
     <w:p>
       <w:pPr>
-        <w:pStyle w:val="a3"/>
+        <w:pStyle w:val="ListParagraph"/>
         <w:numPr>
           <w:ilvl w:val="0"/>
           <w:numId w:val="8"/>
@@ -6898,7 +6906,7 @@
     </w:p>
     <w:p>
       <w:pPr>
-        <w:pStyle w:val="a3"/>
+        <w:pStyle w:val="ListParagraph"/>
         <w:numPr>
           <w:ilvl w:val="0"/>
           <w:numId w:val="8"/>
@@ -7141,21 +7149,21 @@
         <w:rPr>
           <w:rFonts w:ascii="Times New Roman" w:hAnsi="Times New Roman" w:cs="Times New Roman"/>
         </w:rPr>
-        <w:t>Remove unnecessary for loop because .</w:t>
+        <w:t xml:space="preserve">Remove unnecessary for loop </w:t>
       </w:r>
       <w:proofErr w:type="gramStart"/>
       <w:r>
         <w:rPr>
           <w:rFonts w:ascii="Times New Roman" w:hAnsi="Times New Roman" w:cs="Times New Roman"/>
         </w:rPr>
-        <w:t>remove(</w:t>
+        <w:t>because .remove</w:t>
       </w:r>
       <w:proofErr w:type="gramEnd"/>
       <w:r>
         <w:rPr>
           <w:rFonts w:ascii="Times New Roman" w:hAnsi="Times New Roman" w:cs="Times New Roman"/>
         </w:rPr>
-        <w:t xml:space="preserve">)  method of </w:t>
+        <w:t xml:space="preserve">()  method of </w:t>
       </w:r>
       <w:proofErr w:type="spellStart"/>
       <w:r>
@@ -7275,21 +7283,21 @@
         <w:rPr>
           <w:rFonts w:ascii="Times New Roman" w:hAnsi="Times New Roman" w:cs="Times New Roman"/>
         </w:rPr>
-        <w:t>Remove unnecessary for loop because .</w:t>
+        <w:t xml:space="preserve">Remove unnecessary for loop </w:t>
       </w:r>
       <w:proofErr w:type="gramStart"/>
       <w:r>
         <w:rPr>
           <w:rFonts w:ascii="Times New Roman" w:hAnsi="Times New Roman" w:cs="Times New Roman"/>
         </w:rPr>
-        <w:t>remove(</w:t>
+        <w:t>because .remove</w:t>
       </w:r>
       <w:proofErr w:type="gramEnd"/>
       <w:r>
         <w:rPr>
           <w:rFonts w:ascii="Times New Roman" w:hAnsi="Times New Roman" w:cs="Times New Roman"/>
         </w:rPr>
-        <w:t xml:space="preserve">)  method of </w:t>
+        <w:t xml:space="preserve">()  method of </w:t>
       </w:r>
       <w:proofErr w:type="spellStart"/>
       <w:r>
@@ -7400,27 +7408,27 @@
         <w:rPr>
           <w:rFonts w:ascii="Times New Roman" w:hAnsi="Times New Roman" w:cs="Times New Roman"/>
         </w:rPr>
-        <w:t>Remove unnecessary for loop because .</w:t>
+        <w:t xml:space="preserve">Remove unnecessary for loop </w:t>
       </w:r>
       <w:proofErr w:type="gramStart"/>
       <w:r>
         <w:rPr>
           <w:rFonts w:ascii="Times New Roman" w:hAnsi="Times New Roman" w:cs="Times New Roman"/>
         </w:rPr>
+        <w:t>because .</w:t>
+      </w:r>
+      <w:r>
+        <w:rPr>
+          <w:rFonts w:ascii="Times New Roman" w:hAnsi="Times New Roman" w:cs="Times New Roman"/>
+        </w:rPr>
         <w:t>contains</w:t>
       </w:r>
-      <w:r>
-        <w:rPr>
-          <w:rFonts w:ascii="Times New Roman" w:hAnsi="Times New Roman" w:cs="Times New Roman"/>
-        </w:rPr>
-        <w:t>(</w:t>
-      </w:r>
       <w:proofErr w:type="gramEnd"/>
       <w:r>
         <w:rPr>
           <w:rFonts w:ascii="Times New Roman" w:hAnsi="Times New Roman" w:cs="Times New Roman"/>
         </w:rPr>
-        <w:t xml:space="preserve">)  method of </w:t>
+        <w:t xml:space="preserve">()  method of </w:t>
       </w:r>
       <w:proofErr w:type="spellStart"/>
       <w:r>
@@ -7834,7 +7842,7 @@
     </w:p>
     <w:p>
       <w:pPr>
-        <w:pStyle w:val="a3"/>
+        <w:pStyle w:val="ListParagraph"/>
         <w:numPr>
           <w:ilvl w:val="0"/>
           <w:numId w:val="12"/>
@@ -7853,7 +7861,7 @@
     </w:p>
     <w:p>
       <w:pPr>
-        <w:pStyle w:val="a3"/>
+        <w:pStyle w:val="ListParagraph"/>
         <w:numPr>
           <w:ilvl w:val="1"/>
           <w:numId w:val="12"/>
@@ -7904,7 +7912,7 @@
     </w:p>
     <w:p>
       <w:pPr>
-        <w:pStyle w:val="a3"/>
+        <w:pStyle w:val="ListParagraph"/>
         <w:numPr>
           <w:ilvl w:val="1"/>
           <w:numId w:val="12"/>
@@ -7943,7 +7951,7 @@
     </w:p>
     <w:p>
       <w:pPr>
-        <w:pStyle w:val="a3"/>
+        <w:pStyle w:val="ListParagraph"/>
         <w:numPr>
           <w:ilvl w:val="1"/>
           <w:numId w:val="12"/>
@@ -8046,7 +8054,7 @@
     </w:p>
     <w:p>
       <w:pPr>
-        <w:pStyle w:val="a3"/>
+        <w:pStyle w:val="ListParagraph"/>
         <w:numPr>
           <w:ilvl w:val="1"/>
           <w:numId w:val="12"/>
@@ -8084,18 +8092,12 @@
         <w:t>arraylist.remove</w:t>
       </w:r>
       <w:proofErr w:type="spellEnd"/>
-      <w:r>
-        <w:rPr>
-          <w:rFonts w:ascii="Times New Roman" w:hAnsi="Times New Roman" w:cs="Times New Roman"/>
-        </w:rPr>
-        <w:t>(</w:t>
-      </w:r>
       <w:proofErr w:type="gramEnd"/>
       <w:r>
         <w:rPr>
           <w:rFonts w:ascii="Times New Roman" w:hAnsi="Times New Roman" w:cs="Times New Roman"/>
         </w:rPr>
-        <w:t>) to remove the country from their list.</w:t>
+        <w:t>() to remove the country from their list.</w:t>
       </w:r>
     </w:p>
     <w:p>
@@ -8183,7 +8185,7 @@
     </w:p>
     <w:p>
       <w:pPr>
-        <w:pStyle w:val="a3"/>
+        <w:pStyle w:val="ListParagraph"/>
         <w:numPr>
           <w:ilvl w:val="0"/>
           <w:numId w:val="12"/>
@@ -8202,7 +8204,7 @@
     </w:p>
     <w:p>
       <w:pPr>
-        <w:pStyle w:val="a3"/>
+        <w:pStyle w:val="ListParagraph"/>
         <w:numPr>
           <w:ilvl w:val="1"/>
           <w:numId w:val="12"/>
@@ -8277,7 +8279,7 @@
     </w:p>
     <w:p>
       <w:pPr>
-        <w:pStyle w:val="a3"/>
+        <w:pStyle w:val="ListParagraph"/>
         <w:numPr>
           <w:ilvl w:val="1"/>
           <w:numId w:val="12"/>
@@ -8506,7 +8508,7 @@
     </w:p>
     <w:p>
       <w:pPr>
-        <w:pStyle w:val="a3"/>
+        <w:pStyle w:val="ListParagraph"/>
         <w:spacing w:after="0"/>
         <w:ind w:left="1080"/>
         <w:rPr>
@@ -8557,7 +8559,7 @@
     </w:p>
     <w:p>
       <w:pPr>
-        <w:pStyle w:val="a3"/>
+        <w:pStyle w:val="ListParagraph"/>
         <w:numPr>
           <w:ilvl w:val="1"/>
           <w:numId w:val="12"/>
@@ -8599,7 +8601,7 @@
     </w:p>
     <w:p>
       <w:pPr>
-        <w:pStyle w:val="a3"/>
+        <w:pStyle w:val="ListParagraph"/>
         <w:spacing w:after="0"/>
         <w:ind w:left="1440"/>
         <w:rPr>
@@ -8650,7 +8652,7 @@
     </w:p>
     <w:p>
       <w:pPr>
-        <w:pStyle w:val="a3"/>
+        <w:pStyle w:val="ListParagraph"/>
         <w:numPr>
           <w:ilvl w:val="1"/>
           <w:numId w:val="12"/>
@@ -8701,7 +8703,7 @@
     </w:p>
     <w:p>
       <w:pPr>
-        <w:pStyle w:val="a3"/>
+        <w:pStyle w:val="ListParagraph"/>
         <w:spacing w:after="0"/>
         <w:ind w:left="1440"/>
         <w:rPr>
@@ -8755,7 +8757,7 @@
     </w:p>
     <w:p>
       <w:pPr>
-        <w:pStyle w:val="a3"/>
+        <w:pStyle w:val="ListParagraph"/>
         <w:numPr>
           <w:ilvl w:val="0"/>
           <w:numId w:val="12"/>
@@ -8774,7 +8776,7 @@
     </w:p>
     <w:p>
       <w:pPr>
-        <w:pStyle w:val="a3"/>
+        <w:pStyle w:val="ListParagraph"/>
         <w:numPr>
           <w:ilvl w:val="1"/>
           <w:numId w:val="12"/>
@@ -8860,7 +8862,7 @@
     </w:p>
     <w:p>
       <w:pPr>
-        <w:pStyle w:val="a3"/>
+        <w:pStyle w:val="ListParagraph"/>
         <w:numPr>
           <w:ilvl w:val="1"/>
           <w:numId w:val="12"/>
@@ -8919,7 +8921,7 @@
     </w:p>
     <w:p>
       <w:pPr>
-        <w:pStyle w:val="a3"/>
+        <w:pStyle w:val="ListParagraph"/>
         <w:spacing w:after="0"/>
         <w:ind w:left="1440"/>
         <w:rPr>
@@ -8970,7 +8972,7 @@
     </w:p>
     <w:p>
       <w:pPr>
-        <w:pStyle w:val="a3"/>
+        <w:pStyle w:val="ListParagraph"/>
         <w:numPr>
           <w:ilvl w:val="1"/>
           <w:numId w:val="12"/>
@@ -9049,7 +9051,7 @@
     </w:p>
     <w:p>
       <w:pPr>
-        <w:pStyle w:val="a3"/>
+        <w:pStyle w:val="ListParagraph"/>
         <w:numPr>
           <w:ilvl w:val="1"/>
           <w:numId w:val="12"/>
@@ -9100,7 +9102,7 @@
     </w:p>
     <w:p>
       <w:pPr>
-        <w:pStyle w:val="a3"/>
+        <w:pStyle w:val="ListParagraph"/>
         <w:spacing w:after="0"/>
         <w:ind w:left="1440"/>
         <w:rPr>
@@ -9718,38 +9720,92 @@
         <w:rPr>
           <w:rFonts w:ascii="Times New Roman" w:hAnsi="Times New Roman" w:cs="Times New Roman"/>
         </w:rPr>
-        <w:t xml:space="preserve">- For the </w:t>
+        <w:t xml:space="preserve">- We have implemented our save game to work during human player turn because the requirement says that when </w:t>
       </w:r>
       <w:proofErr w:type="spellStart"/>
       <w:r>
         <w:rPr>
           <w:rFonts w:ascii="Times New Roman" w:hAnsi="Times New Roman" w:cs="Times New Roman"/>
         </w:rPr>
-        <w:t>junit</w:t>
+        <w:t>its</w:t>
       </w:r>
       <w:proofErr w:type="spellEnd"/>
       <w:r>
         <w:rPr>
           <w:rFonts w:ascii="Times New Roman" w:hAnsi="Times New Roman" w:cs="Times New Roman"/>
         </w:rPr>
-        <w:t xml:space="preserve"> test cases of Random Strategy, because the behavior of random player is random, which make it </w:t>
-      </w:r>
-      <w:proofErr w:type="spellStart"/>
-      <w:r>
-        <w:rPr>
-          <w:rFonts w:ascii="Times New Roman" w:hAnsi="Times New Roman" w:cs="Times New Roman"/>
-        </w:rPr>
-        <w:t>can not</w:t>
-      </w:r>
-      <w:proofErr w:type="spellEnd"/>
-      <w:r>
-        <w:rPr>
-          <w:rFonts w:ascii="Times New Roman" w:hAnsi="Times New Roman" w:cs="Times New Roman"/>
-        </w:rPr>
-        <w:t xml:space="preserve"> pass the test cases sometimes.</w:t>
+        <w:t xml:space="preserve"> all computer player</w:t>
       </w:r>
       <w:bookmarkStart w:id="0" w:name="_GoBack"/>
       <w:bookmarkEnd w:id="0"/>
+      <w:r>
+        <w:rPr>
+          <w:rFonts w:ascii="Times New Roman" w:hAnsi="Times New Roman" w:cs="Times New Roman"/>
+        </w:rPr>
+        <w:t>, the game should continue automatically without user interact</w:t>
+      </w:r>
+      <w:r>
+        <w:rPr>
+          <w:rFonts w:ascii="Times New Roman" w:hAnsi="Times New Roman" w:cs="Times New Roman"/>
+        </w:rPr>
+        <w:t>ion</w:t>
+      </w:r>
+    </w:p>
+    <w:p>
+      <w:pPr>
+        <w:spacing w:after="0"/>
+        <w:rPr>
+          <w:rFonts w:ascii="Times New Roman" w:hAnsi="Times New Roman" w:cs="Times New Roman"/>
+        </w:rPr>
+      </w:pPr>
+      <w:r>
+        <w:rPr>
+          <w:rFonts w:ascii="Times New Roman" w:hAnsi="Times New Roman" w:cs="Times New Roman"/>
+        </w:rPr>
+        <w:t>- We have put a time delay between each phase to be able to trace each phase of CPU</w:t>
+      </w:r>
+    </w:p>
+    <w:p>
+      <w:pPr>
+        <w:spacing w:after="0"/>
+        <w:rPr>
+          <w:rFonts w:ascii="Times New Roman" w:hAnsi="Times New Roman" w:cs="Times New Roman"/>
+        </w:rPr>
+      </w:pPr>
+      <w:r>
+        <w:rPr>
+          <w:rFonts w:ascii="Times New Roman" w:hAnsi="Times New Roman" w:cs="Times New Roman"/>
+        </w:rPr>
+        <w:t xml:space="preserve">- For the </w:t>
+      </w:r>
+      <w:proofErr w:type="spellStart"/>
+      <w:r>
+        <w:rPr>
+          <w:rFonts w:ascii="Times New Roman" w:hAnsi="Times New Roman" w:cs="Times New Roman"/>
+        </w:rPr>
+        <w:t>junit</w:t>
+      </w:r>
+      <w:proofErr w:type="spellEnd"/>
+      <w:r>
+        <w:rPr>
+          <w:rFonts w:ascii="Times New Roman" w:hAnsi="Times New Roman" w:cs="Times New Roman"/>
+        </w:rPr>
+        <w:t xml:space="preserve"> test cases of Random Strategy, because the behavior of random player is random, which make it </w:t>
+      </w:r>
+      <w:proofErr w:type="spellStart"/>
+      <w:r>
+        <w:rPr>
+          <w:rFonts w:ascii="Times New Roman" w:hAnsi="Times New Roman" w:cs="Times New Roman"/>
+        </w:rPr>
+        <w:t>can not</w:t>
+      </w:r>
+      <w:proofErr w:type="spellEnd"/>
+      <w:r>
+        <w:rPr>
+          <w:rFonts w:ascii="Times New Roman" w:hAnsi="Times New Roman" w:cs="Times New Roman"/>
+        </w:rPr>
+        <w:t xml:space="preserve"> pass the test cases sometimes.</w:t>
+      </w:r>
     </w:p>
     <w:p>
       <w:pPr>
@@ -10032,7 +10088,7 @@
     </w:p>
     <w:p>
       <w:pPr>
-        <w:pStyle w:val="a3"/>
+        <w:pStyle w:val="ListParagraph"/>
         <w:numPr>
           <w:ilvl w:val="0"/>
           <w:numId w:val="12"/>
@@ -10051,7 +10107,7 @@
     </w:p>
     <w:p>
       <w:pPr>
-        <w:pStyle w:val="a3"/>
+        <w:pStyle w:val="ListParagraph"/>
         <w:numPr>
           <w:ilvl w:val="1"/>
           <w:numId w:val="12"/>
@@ -10070,7 +10126,7 @@
     </w:p>
     <w:p>
       <w:pPr>
-        <w:pStyle w:val="a3"/>
+        <w:pStyle w:val="ListParagraph"/>
         <w:numPr>
           <w:ilvl w:val="1"/>
           <w:numId w:val="12"/>
@@ -10103,7 +10159,7 @@
     </w:p>
     <w:p>
       <w:pPr>
-        <w:pStyle w:val="a3"/>
+        <w:pStyle w:val="ListParagraph"/>
         <w:numPr>
           <w:ilvl w:val="1"/>
           <w:numId w:val="12"/>
@@ -10122,7 +10178,7 @@
     </w:p>
     <w:p>
       <w:pPr>
-        <w:pStyle w:val="a3"/>
+        <w:pStyle w:val="ListParagraph"/>
         <w:numPr>
           <w:ilvl w:val="0"/>
           <w:numId w:val="12"/>
@@ -10141,7 +10197,7 @@
     </w:p>
     <w:p>
       <w:pPr>
-        <w:pStyle w:val="a3"/>
+        <w:pStyle w:val="ListParagraph"/>
         <w:numPr>
           <w:ilvl w:val="1"/>
           <w:numId w:val="12"/>
@@ -10174,7 +10230,7 @@
     </w:p>
     <w:p>
       <w:pPr>
-        <w:pStyle w:val="a3"/>
+        <w:pStyle w:val="ListParagraph"/>
         <w:numPr>
           <w:ilvl w:val="1"/>
           <w:numId w:val="12"/>
@@ -10207,7 +10263,7 @@
     </w:p>
     <w:p>
       <w:pPr>
-        <w:pStyle w:val="a3"/>
+        <w:pStyle w:val="ListParagraph"/>
         <w:numPr>
           <w:ilvl w:val="1"/>
           <w:numId w:val="12"/>
@@ -10240,7 +10296,7 @@
     </w:p>
     <w:p>
       <w:pPr>
-        <w:pStyle w:val="a3"/>
+        <w:pStyle w:val="ListParagraph"/>
         <w:numPr>
           <w:ilvl w:val="1"/>
           <w:numId w:val="12"/>
@@ -10273,7 +10329,7 @@
     </w:p>
     <w:p>
       <w:pPr>
-        <w:pStyle w:val="a3"/>
+        <w:pStyle w:val="ListParagraph"/>
         <w:spacing w:after="0"/>
         <w:ind w:left="1440"/>
         <w:rPr>
@@ -10458,7 +10514,7 @@
     </w:p>
     <w:p>
       <w:pPr>
-        <w:pStyle w:val="a3"/>
+        <w:pStyle w:val="ListParagraph"/>
         <w:numPr>
           <w:ilvl w:val="0"/>
           <w:numId w:val="15"/>
@@ -10477,7 +10533,7 @@
     </w:p>
     <w:p>
       <w:pPr>
-        <w:pStyle w:val="a3"/>
+        <w:pStyle w:val="ListParagraph"/>
         <w:numPr>
           <w:ilvl w:val="1"/>
           <w:numId w:val="15"/>
@@ -10496,7 +10552,7 @@
     </w:p>
     <w:p>
       <w:pPr>
-        <w:pStyle w:val="a3"/>
+        <w:pStyle w:val="ListParagraph"/>
         <w:numPr>
           <w:ilvl w:val="1"/>
           <w:numId w:val="15"/>
@@ -10523,7 +10579,7 @@
     </w:p>
     <w:p>
       <w:pPr>
-        <w:pStyle w:val="a3"/>
+        <w:pStyle w:val="ListParagraph"/>
         <w:numPr>
           <w:ilvl w:val="0"/>
           <w:numId w:val="15"/>
@@ -10542,7 +10598,7 @@
     </w:p>
     <w:p>
       <w:pPr>
-        <w:pStyle w:val="a3"/>
+        <w:pStyle w:val="ListParagraph"/>
         <w:numPr>
           <w:ilvl w:val="1"/>
           <w:numId w:val="15"/>
@@ -10561,7 +10617,7 @@
     </w:p>
     <w:p>
       <w:pPr>
-        <w:pStyle w:val="a3"/>
+        <w:pStyle w:val="ListParagraph"/>
         <w:numPr>
           <w:ilvl w:val="1"/>
           <w:numId w:val="15"/>
@@ -10711,7 +10767,7 @@
     </w:p>
     <w:p>
       <w:pPr>
-        <w:pStyle w:val="a3"/>
+        <w:pStyle w:val="ListParagraph"/>
         <w:spacing w:after="0"/>
         <w:ind w:left="1530"/>
         <w:rPr>
@@ -10750,24 +10806,12 @@
         <w:rPr>
           <w:rFonts w:ascii="Times New Roman" w:hAnsi="Times New Roman" w:cs="Times New Roman"/>
         </w:rPr>
-        <w:t xml:space="preserve"> Refactoring </w:t>
-      </w:r>
-      <w:r>
-        <w:rPr>
-          <w:rFonts w:ascii="Times New Roman" w:hAnsi="Times New Roman" w:cs="Times New Roman"/>
-        </w:rPr>
-        <w:t>technique</w:t>
-      </w:r>
-      <w:r>
-        <w:rPr>
-          <w:rFonts w:ascii="Times New Roman" w:hAnsi="Times New Roman" w:cs="Times New Roman"/>
-        </w:rPr>
-        <w:t>: Integer multiple classes into one</w:t>
-      </w:r>
-    </w:p>
-    <w:p>
-      <w:pPr>
-        <w:pStyle w:val="a3"/>
+        <w:t xml:space="preserve"> Refactoring technique: Integer multiple classes into one</w:t>
+      </w:r>
+    </w:p>
+    <w:p>
+      <w:pPr>
+        <w:pStyle w:val="ListParagraph"/>
         <w:numPr>
           <w:ilvl w:val="0"/>
           <w:numId w:val="15"/>
@@ -10786,7 +10830,7 @@
     </w:p>
     <w:p>
       <w:pPr>
-        <w:pStyle w:val="a3"/>
+        <w:pStyle w:val="ListParagraph"/>
         <w:numPr>
           <w:ilvl w:val="1"/>
           <w:numId w:val="15"/>
@@ -10805,7 +10849,7 @@
     </w:p>
     <w:p>
       <w:pPr>
-        <w:pStyle w:val="a3"/>
+        <w:pStyle w:val="ListParagraph"/>
         <w:numPr>
           <w:ilvl w:val="0"/>
           <w:numId w:val="15"/>
@@ -10824,7 +10868,7 @@
     </w:p>
     <w:p>
       <w:pPr>
-        <w:pStyle w:val="a3"/>
+        <w:pStyle w:val="ListParagraph"/>
         <w:numPr>
           <w:ilvl w:val="1"/>
           <w:numId w:val="15"/>
@@ -11173,8 +11217,8 @@
 </file>
 
 <file path=word/numbering.xml><?xml version="1.0" encoding="utf-8"?>
-<w:numbering xmlns:wpc="http://schemas.microsoft.com/office/word/2010/wordprocessingCanvas" xmlns:mc="http://schemas.openxmlformats.org/markup-compatibility/2006" xmlns:o="urn:schemas-microsoft-com:office:office" xmlns:r="http://schemas.openxmlformats.org/officeDocument/2006/relationships" xmlns:m="http://schemas.openxmlformats.org/officeDocument/2006/math" xmlns:v="urn:schemas-microsoft-com:vml" xmlns:wp14="http://schemas.microsoft.com/office/word/2010/wordprocessingDrawing" xmlns:wp="http://schemas.openxmlformats.org/drawingml/2006/wordprocessingDrawing" xmlns:w10="urn:schemas-microsoft-com:office:word" xmlns:w="http://schemas.openxmlformats.org/wordprocessingml/2006/main" xmlns:w14="http://schemas.microsoft.com/office/word/2010/wordml" xmlns:w15="http://schemas.microsoft.com/office/word/2012/wordml" xmlns:wpg="http://schemas.microsoft.com/office/word/2010/wordprocessingGroup" xmlns:wpi="http://schemas.microsoft.com/office/word/2010/wordprocessingInk" xmlns:wne="http://schemas.microsoft.com/office/word/2006/wordml" xmlns:wps="http://schemas.microsoft.com/office/word/2010/wordprocessingShape" mc:Ignorable="w14 w15 wp14">
-  <w:abstractNum w:abstractNumId="0">
+<w:numbering xmlns:wpc="http://schemas.microsoft.com/office/word/2010/wordprocessingCanvas" xmlns:cx="http://schemas.microsoft.com/office/drawing/2014/chartex" xmlns:cx1="http://schemas.microsoft.com/office/drawing/2015/9/8/chartex" xmlns:cx2="http://schemas.microsoft.com/office/drawing/2015/10/21/chartex" xmlns:cx3="http://schemas.microsoft.com/office/drawing/2016/5/9/chartex" xmlns:cx4="http://schemas.microsoft.com/office/drawing/2016/5/10/chartex" xmlns:cx5="http://schemas.microsoft.com/office/drawing/2016/5/11/chartex" xmlns:cx6="http://schemas.microsoft.com/office/drawing/2016/5/12/chartex" xmlns:cx7="http://schemas.microsoft.com/office/drawing/2016/5/13/chartex" xmlns:cx8="http://schemas.microsoft.com/office/drawing/2016/5/14/chartex" xmlns:mc="http://schemas.openxmlformats.org/markup-compatibility/2006" xmlns:aink="http://schemas.microsoft.com/office/drawing/2016/ink" xmlns:am3d="http://schemas.microsoft.com/office/drawing/2017/model3d" xmlns:o="urn:schemas-microsoft-com:office:office" xmlns:r="http://schemas.openxmlformats.org/officeDocument/2006/relationships" xmlns:m="http://schemas.openxmlformats.org/officeDocument/2006/math" xmlns:v="urn:schemas-microsoft-com:vml" xmlns:wp14="http://schemas.microsoft.com/office/word/2010/wordprocessingDrawing" xmlns:wp="http://schemas.openxmlformats.org/drawingml/2006/wordprocessingDrawing" xmlns:w10="urn:schemas-microsoft-com:office:word" xmlns:w="http://schemas.openxmlformats.org/wordprocessingml/2006/main" xmlns:w14="http://schemas.microsoft.com/office/word/2010/wordml" xmlns:w15="http://schemas.microsoft.com/office/word/2012/wordml" xmlns:w16cid="http://schemas.microsoft.com/office/word/2016/wordml/cid" xmlns:w16se="http://schemas.microsoft.com/office/word/2015/wordml/symex" xmlns:wpg="http://schemas.microsoft.com/office/word/2010/wordprocessingGroup" xmlns:wpi="http://schemas.microsoft.com/office/word/2010/wordprocessingInk" xmlns:wne="http://schemas.microsoft.com/office/word/2006/wordml" xmlns:wps="http://schemas.microsoft.com/office/word/2010/wordprocessingShape" mc:Ignorable="w14 w15 w16se w16cid wp14">
+  <w:abstractNum w:abstractNumId="0" w15:restartNumberingAfterBreak="0">
     <w:nsid w:val="102A563E"/>
     <w:multiLevelType w:val="hybridMultilevel"/>
     <w:tmpl w:val="6CE04766"/>
@@ -11286,7 +11330,7 @@
       </w:rPr>
     </w:lvl>
   </w:abstractNum>
-  <w:abstractNum w:abstractNumId="1">
+  <w:abstractNum w:abstractNumId="1" w15:restartNumberingAfterBreak="0">
     <w:nsid w:val="15882A8D"/>
     <w:multiLevelType w:val="hybridMultilevel"/>
     <w:tmpl w:val="90904DB0"/>
@@ -11398,7 +11442,7 @@
       </w:rPr>
     </w:lvl>
   </w:abstractNum>
-  <w:abstractNum w:abstractNumId="2">
+  <w:abstractNum w:abstractNumId="2" w15:restartNumberingAfterBreak="0">
     <w:nsid w:val="1F9F4AAD"/>
     <w:multiLevelType w:val="multilevel"/>
     <w:tmpl w:val="0B0C2A7C"/>
@@ -11547,7 +11591,7 @@
       </w:rPr>
     </w:lvl>
   </w:abstractNum>
-  <w:abstractNum w:abstractNumId="3">
+  <w:abstractNum w:abstractNumId="3" w15:restartNumberingAfterBreak="0">
     <w:nsid w:val="1FF51FA7"/>
     <w:multiLevelType w:val="multilevel"/>
     <w:tmpl w:val="2694897E"/>
@@ -11696,7 +11740,7 @@
       </w:rPr>
     </w:lvl>
   </w:abstractNum>
-  <w:abstractNum w:abstractNumId="4">
+  <w:abstractNum w:abstractNumId="4" w15:restartNumberingAfterBreak="0">
     <w:nsid w:val="22042D98"/>
     <w:multiLevelType w:val="hybridMultilevel"/>
     <w:tmpl w:val="B4D01D44"/>
@@ -11785,7 +11829,7 @@
       </w:pPr>
     </w:lvl>
   </w:abstractNum>
-  <w:abstractNum w:abstractNumId="5">
+  <w:abstractNum w:abstractNumId="5" w15:restartNumberingAfterBreak="0">
     <w:nsid w:val="2A0549E4"/>
     <w:multiLevelType w:val="hybridMultilevel"/>
     <w:tmpl w:val="7854BF7A"/>
@@ -11897,7 +11941,7 @@
       </w:rPr>
     </w:lvl>
   </w:abstractNum>
-  <w:abstractNum w:abstractNumId="6">
+  <w:abstractNum w:abstractNumId="6" w15:restartNumberingAfterBreak="0">
     <w:nsid w:val="2B411EBF"/>
     <w:multiLevelType w:val="hybridMultilevel"/>
     <w:tmpl w:val="686085AA"/>
@@ -12009,7 +12053,7 @@
       </w:rPr>
     </w:lvl>
   </w:abstractNum>
-  <w:abstractNum w:abstractNumId="7">
+  <w:abstractNum w:abstractNumId="7" w15:restartNumberingAfterBreak="0">
     <w:nsid w:val="2F811BEC"/>
     <w:multiLevelType w:val="hybridMultilevel"/>
     <w:tmpl w:val="E9DE6D32"/>
@@ -12122,7 +12166,7 @@
       </w:rPr>
     </w:lvl>
   </w:abstractNum>
-  <w:abstractNum w:abstractNumId="8">
+  <w:abstractNum w:abstractNumId="8" w15:restartNumberingAfterBreak="0">
     <w:nsid w:val="30D75447"/>
     <w:multiLevelType w:val="hybridMultilevel"/>
     <w:tmpl w:val="D25A6E02"/>
@@ -12234,7 +12278,7 @@
       </w:rPr>
     </w:lvl>
   </w:abstractNum>
-  <w:abstractNum w:abstractNumId="9">
+  <w:abstractNum w:abstractNumId="9" w15:restartNumberingAfterBreak="0">
     <w:nsid w:val="392A3112"/>
     <w:multiLevelType w:val="hybridMultilevel"/>
     <w:tmpl w:val="9AC04758"/>
@@ -12346,7 +12390,7 @@
       </w:rPr>
     </w:lvl>
   </w:abstractNum>
-  <w:abstractNum w:abstractNumId="10">
+  <w:abstractNum w:abstractNumId="10" w15:restartNumberingAfterBreak="0">
     <w:nsid w:val="4CB92086"/>
     <w:multiLevelType w:val="hybridMultilevel"/>
     <w:tmpl w:val="2F78779A"/>
@@ -12458,7 +12502,7 @@
       </w:rPr>
     </w:lvl>
   </w:abstractNum>
-  <w:abstractNum w:abstractNumId="11">
+  <w:abstractNum w:abstractNumId="11" w15:restartNumberingAfterBreak="0">
     <w:nsid w:val="518941EF"/>
     <w:multiLevelType w:val="hybridMultilevel"/>
     <w:tmpl w:val="14288062"/>
@@ -12570,7 +12614,7 @@
       </w:rPr>
     </w:lvl>
   </w:abstractNum>
-  <w:abstractNum w:abstractNumId="12">
+  <w:abstractNum w:abstractNumId="12" w15:restartNumberingAfterBreak="0">
     <w:nsid w:val="59AA1E32"/>
     <w:multiLevelType w:val="hybridMultilevel"/>
     <w:tmpl w:val="9C54BC74"/>
@@ -12682,7 +12726,7 @@
       </w:rPr>
     </w:lvl>
   </w:abstractNum>
-  <w:abstractNum w:abstractNumId="13">
+  <w:abstractNum w:abstractNumId="13" w15:restartNumberingAfterBreak="0">
     <w:nsid w:val="621F07F6"/>
     <w:multiLevelType w:val="hybridMultilevel"/>
     <w:tmpl w:val="35F8CD04"/>
@@ -12765,7 +12809,7 @@
       </w:pPr>
     </w:lvl>
   </w:abstractNum>
-  <w:abstractNum w:abstractNumId="14">
+  <w:abstractNum w:abstractNumId="14" w15:restartNumberingAfterBreak="0">
     <w:nsid w:val="662B5E10"/>
     <w:multiLevelType w:val="hybridMultilevel"/>
     <w:tmpl w:val="DB9EE6B4"/>
@@ -12877,7 +12921,7 @@
       </w:rPr>
     </w:lvl>
   </w:abstractNum>
-  <w:abstractNum w:abstractNumId="15">
+  <w:abstractNum w:abstractNumId="15" w15:restartNumberingAfterBreak="0">
     <w:nsid w:val="71A17FC2"/>
     <w:multiLevelType w:val="multilevel"/>
     <w:tmpl w:val="221E1BAE"/>
@@ -13042,7 +13086,7 @@
 </file>
 
 <file path=word/styles.xml><?xml version="1.0" encoding="utf-8"?>
-<w:styles xmlns:mc="http://schemas.openxmlformats.org/markup-compatibility/2006" xmlns:r="http://schemas.openxmlformats.org/officeDocument/2006/relationships" xmlns:w="http://schemas.openxmlformats.org/wordprocessingml/2006/main" xmlns:w14="http://schemas.microsoft.com/office/word/2010/wordml" xmlns:w15="http://schemas.microsoft.com/office/word/2012/wordml" mc:Ignorable="w14 w15">
+<w:styles xmlns:mc="http://schemas.openxmlformats.org/markup-compatibility/2006" xmlns:r="http://schemas.openxmlformats.org/officeDocument/2006/relationships" xmlns:w="http://schemas.openxmlformats.org/wordprocessingml/2006/main" xmlns:w14="http://schemas.microsoft.com/office/word/2010/wordml" xmlns:w15="http://schemas.microsoft.com/office/word/2012/wordml" xmlns:w16cid="http://schemas.microsoft.com/office/word/2016/wordml/cid" xmlns:w16se="http://schemas.microsoft.com/office/word/2015/wordml/symex" mc:Ignorable="w14 w15 w16se w16cid">
   <w:docDefaults>
     <w:rPrDefault>
       <w:rPr>
@@ -13058,7 +13102,7 @@
       </w:pPr>
     </w:pPrDefault>
   </w:docDefaults>
-  <w:latentStyles w:defLockedState="0" w:defUIPriority="99" w:defSemiHidden="0" w:defUnhideWhenUsed="0" w:defQFormat="0" w:count="371">
+  <w:latentStyles w:defLockedState="0" w:defUIPriority="99" w:defSemiHidden="0" w:defUnhideWhenUsed="0" w:defQFormat="0" w:count="375">
     <w:lsdException w:name="Normal" w:uiPriority="0" w:qFormat="1"/>
     <w:lsdException w:name="heading 1" w:uiPriority="9" w:qFormat="1"/>
     <w:lsdException w:name="heading 2" w:semiHidden="1" w:uiPriority="9" w:unhideWhenUsed="1" w:qFormat="1"/>
@@ -13164,7 +13208,6 @@
     <w:lsdException w:name="HTML Sample" w:semiHidden="1" w:unhideWhenUsed="1"/>
     <w:lsdException w:name="HTML Typewriter" w:semiHidden="1" w:unhideWhenUsed="1"/>
     <w:lsdException w:name="HTML Variable" w:semiHidden="1" w:unhideWhenUsed="1"/>
-    <w:lsdException w:name="Normal Table" w:semiHidden="1" w:unhideWhenUsed="1"/>
     <w:lsdException w:name="annotation subject" w:semiHidden="1" w:unhideWhenUsed="1"/>
     <w:lsdException w:name="No List" w:semiHidden="1" w:unhideWhenUsed="1"/>
     <w:lsdException w:name="Outline List 1" w:semiHidden="1" w:unhideWhenUsed="1"/>
@@ -13208,10 +13251,8 @@
     <w:lsdException w:name="Table Elegant" w:semiHidden="1" w:unhideWhenUsed="1"/>
     <w:lsdException w:name="Table Professional" w:semiHidden="1" w:unhideWhenUsed="1"/>
     <w:lsdException w:name="Table Subtle 1" w:semiHidden="1" w:unhideWhenUsed="1"/>
-    <w:lsdException w:name="Table Subtle 2" w:semiHidden="1" w:unhideWhenUsed="1"/>
     <w:lsdException w:name="Table Web 1" w:semiHidden="1" w:unhideWhenUsed="1"/>
     <w:lsdException w:name="Table Web 2" w:semiHidden="1" w:unhideWhenUsed="1"/>
-    <w:lsdException w:name="Table Web 3" w:semiHidden="1" w:unhideWhenUsed="1"/>
     <w:lsdException w:name="Balloon Text" w:semiHidden="1" w:unhideWhenUsed="1"/>
     <w:lsdException w:name="Table Grid" w:uiPriority="39"/>
     <w:lsdException w:name="Table Theme" w:semiHidden="1" w:unhideWhenUsed="1"/>
@@ -13430,18 +13471,22 @@
     <w:lsdException w:name="List Table 5 Dark Accent 6" w:uiPriority="50"/>
     <w:lsdException w:name="List Table 6 Colorful Accent 6" w:uiPriority="51"/>
     <w:lsdException w:name="List Table 7 Colorful Accent 6" w:uiPriority="52"/>
+    <w:lsdException w:name="Mention" w:semiHidden="1" w:unhideWhenUsed="1"/>
+    <w:lsdException w:name="Smart Hyperlink" w:semiHidden="1" w:unhideWhenUsed="1"/>
+    <w:lsdException w:name="Hashtag" w:semiHidden="1" w:unhideWhenUsed="1"/>
+    <w:lsdException w:name="Unresolved Mention" w:semiHidden="1" w:unhideWhenUsed="1"/>
   </w:latentStyles>
-  <w:style w:type="paragraph" w:default="1" w:styleId="a">
+  <w:style w:type="paragraph" w:default="1" w:styleId="Normal">
     <w:name w:val="Normal"/>
     <w:qFormat/>
   </w:style>
-  <w:style w:type="character" w:default="1" w:styleId="a0">
+  <w:style w:type="character" w:default="1" w:styleId="DefaultParagraphFont">
     <w:name w:val="Default Paragraph Font"/>
     <w:uiPriority w:val="1"/>
     <w:semiHidden/>
     <w:unhideWhenUsed/>
   </w:style>
-  <w:style w:type="table" w:default="1" w:styleId="a1">
+  <w:style w:type="table" w:default="1" w:styleId="TableNormal">
     <w:name w:val="Normal Table"/>
     <w:uiPriority w:val="99"/>
     <w:semiHidden/>
@@ -13456,15 +13501,15 @@
       </w:tblCellMar>
     </w:tblPr>
   </w:style>
-  <w:style w:type="numbering" w:default="1" w:styleId="a2">
+  <w:style w:type="numbering" w:default="1" w:styleId="NoList">
     <w:name w:val="No List"/>
     <w:uiPriority w:val="99"/>
     <w:semiHidden/>
     <w:unhideWhenUsed/>
   </w:style>
-  <w:style w:type="paragraph" w:styleId="a3">
+  <w:style w:type="paragraph" w:styleId="ListParagraph">
     <w:name w:val="List Paragraph"/>
-    <w:basedOn w:val="a"/>
+    <w:basedOn w:val="Normal"/>
     <w:uiPriority w:val="1"/>
     <w:qFormat/>
     <w:rsid w:val="00213CC2"/>
@@ -13473,9 +13518,9 @@
       <w:contextualSpacing/>
     </w:pPr>
   </w:style>
-  <w:style w:type="paragraph" w:styleId="a4">
+  <w:style w:type="paragraph" w:styleId="NormalWeb">
     <w:name w:val="Normal (Web)"/>
-    <w:basedOn w:val="a"/>
+    <w:basedOn w:val="Normal"/>
     <w:uiPriority w:val="99"/>
     <w:semiHidden/>
     <w:unhideWhenUsed/>
@@ -13813,7 +13858,7 @@
 </file>
 
 <file path=customXml/itemProps1.xml><?xml version="1.0" encoding="utf-8"?>
-<ds:datastoreItem xmlns:ds="http://schemas.openxmlformats.org/officeDocument/2006/customXml" ds:itemID="{08725987-6D31-4B85-AD68-0AD239972915}">
+<ds:datastoreItem xmlns:ds="http://schemas.openxmlformats.org/officeDocument/2006/customXml" ds:itemID="{9732A3AD-D177-40C0-BE54-B6FA84E1FC89}">
   <ds:schemaRefs>
     <ds:schemaRef ds:uri="http://schemas.openxmlformats.org/officeDocument/2006/bibliography"/>
   </ds:schemaRefs>

</xml_diff>